<commit_message>
Updated via the Open Science Framework
</commit_message>
<xml_diff>
--- a/Ethics_comments_24_05_20.docx
+++ b/Ethics_comments_24_05_20.docx
@@ -299,7 +299,15 @@
         <w:rPr>
           <w:rFonts w:ascii="Times New Roman" w:hAnsi="Times New Roman" w:cs="Times New Roman"/>
         </w:rPr>
-        <w:t xml:space="preserve"> participants and field workers:</w:t>
+        <w:t xml:space="preserve"> participants</w:t>
+      </w:r>
+      <w:bookmarkStart w:id="0" w:name="_GoBack"/>
+      <w:bookmarkEnd w:id="0"/>
+      <w:r>
+        <w:rPr>
+          <w:rFonts w:ascii="Times New Roman" w:hAnsi="Times New Roman" w:cs="Times New Roman"/>
+        </w:rPr>
+        <w:t>:</w:t>
       </w:r>
     </w:p>
     <w:p>
@@ -320,13 +328,29 @@
         <w:jc w:val="both"/>
         <w:rPr>
           <w:rFonts w:ascii="Times New Roman" w:hAnsi="Times New Roman" w:cs="Times New Roman"/>
-        </w:rPr>
-      </w:pPr>
-      <w:r>
-        <w:rPr>
-          <w:rFonts w:ascii="Times New Roman" w:hAnsi="Times New Roman" w:cs="Times New Roman"/>
-        </w:rPr>
-        <w:t>Prior to interview, participants will have a telephone conversation with the fieldworker. Participants will be inquired if he/she is unwell, travelled overseas recently, or been in contact with anyone that is suspected to have, or has had Covid-19.</w:t>
+          <w:color w:val="FF0000"/>
+        </w:rPr>
+      </w:pPr>
+      <w:r>
+        <w:rPr>
+          <w:rFonts w:ascii="Times New Roman" w:hAnsi="Times New Roman" w:cs="Times New Roman"/>
+          <w:color w:val="FF0000"/>
+        </w:rPr>
+        <w:t>Prior to interview, participants will have a telephone conversation with t</w:t>
+      </w:r>
+      <w:r>
+        <w:rPr>
+          <w:rFonts w:ascii="Times New Roman" w:hAnsi="Times New Roman" w:cs="Times New Roman"/>
+          <w:color w:val="FF0000"/>
+        </w:rPr>
+        <w:t>he researcher</w:t>
+      </w:r>
+      <w:r>
+        <w:rPr>
+          <w:rFonts w:ascii="Times New Roman" w:hAnsi="Times New Roman" w:cs="Times New Roman"/>
+          <w:color w:val="FF0000"/>
+        </w:rPr>
+        <w:t>. Participants will be inquired if he/she is unwell, travelled overseas recently, or been in contact with anyone that is suspected to have, or has had Covid-19.</w:t>
       </w:r>
     </w:p>
     <w:p>
@@ -345,7 +369,13 @@
         <w:rPr>
           <w:rFonts w:ascii="Times New Roman" w:hAnsi="Times New Roman" w:cs="Times New Roman"/>
         </w:rPr>
-        <w:t>Fieldworks will apply physical distancing of at least 1 meter</w:t>
+        <w:t>Fieldworkers</w:t>
+      </w:r>
+      <w:r>
+        <w:rPr>
+          <w:rFonts w:ascii="Times New Roman" w:hAnsi="Times New Roman" w:cs="Times New Roman"/>
+        </w:rPr>
+        <w:t xml:space="preserve"> will apply physical distancing of at least 1 meter</w:t>
       </w:r>
       <w:r>
         <w:rPr>
@@ -382,7 +412,19 @@
         <w:rPr>
           <w:rFonts w:ascii="Times New Roman" w:hAnsi="Times New Roman" w:cs="Times New Roman"/>
         </w:rPr>
-        <w:t>Field workers will wear masks at all times during interview.</w:t>
+        <w:t xml:space="preserve">Field workers will wear </w:t>
+      </w:r>
+      <w:r>
+        <w:rPr>
+          <w:rFonts w:ascii="Times New Roman" w:hAnsi="Times New Roman" w:cs="Times New Roman"/>
+        </w:rPr>
+        <w:t>face mask</w:t>
+      </w:r>
+      <w:r>
+        <w:rPr>
+          <w:rFonts w:ascii="Times New Roman" w:hAnsi="Times New Roman" w:cs="Times New Roman"/>
+        </w:rPr>
+        <w:t xml:space="preserve"> at all times during interview.</w:t>
       </w:r>
     </w:p>
     <w:p>
@@ -425,15 +467,7 @@
         <w:rPr>
           <w:rFonts w:ascii="Times New Roman" w:hAnsi="Times New Roman" w:cs="Times New Roman"/>
         </w:rPr>
-        <w:t>. Hand sanitiser will be provided in any case participant requests for it</w:t>
-      </w:r>
-      <w:bookmarkStart w:id="0" w:name="_GoBack"/>
-      <w:bookmarkEnd w:id="0"/>
-      <w:r>
-        <w:rPr>
-          <w:rFonts w:ascii="Times New Roman" w:hAnsi="Times New Roman" w:cs="Times New Roman"/>
-        </w:rPr>
-        <w:t>. These</w:t>
+        <w:t>. Hand sanitiser will be provided in any case participant requests for it. These</w:t>
       </w:r>
       <w:r>
         <w:rPr>

</xml_diff>